<commit_message>
Millores en Prompt Analytics
</commit_message>
<xml_diff>
--- a/docs/uploads/PRUEBA_FORMATOS.docx_corrected.docx
+++ b/docs/uploads/PRUEBA_FORMATOS.docx_corrected.docx
@@ -17,10 +17,8 @@
         <w:rPr>
           <w:lang w:val="ca-ES"/>
         </w:rPr>
-        <w:t xml:space="preserve">ESTO ES UN DOCUMENTO DE Prueba</w:t>
-      </w:r>
-      <w:proofErr w:type="spellStart"/>
-      <w:proofErr w:type="spellEnd"/>
+        <w:t>Documento año 2025</w:t>
+      </w:r>
     </w:p>
     <w:p>
       <w:pPr>
@@ -39,88 +37,8 @@
         <w:rPr>
           <w:lang w:val="ca-ES"/>
         </w:rPr>
-        <w:t xml:space="preserve">En una pequeña aldea rodeada de montañas, vivía un joven llamado Miguel. Todos los días, subía al pico más alto para ver el amanecer. Un día, mientras estaba sentado contemplando el horizonte, una extraña figura apareció en el cielo. Era un ave enorme, más grande de lo que Miguel había visto jamás. El ave se acercó volando majestuosamente, y, al posarse a su lado, le habló en un idioma que Miguel no conocía. Sabía que algo grande estaba por suceder.</w:t>
-      </w:r>
-      <w:proofErr w:type="spellStart"/>
-      <w:proofErr w:type="spellEnd"/>
-      <w:proofErr w:type="spellStart"/>
-      <w:proofErr w:type="spellEnd"/>
-      <w:proofErr w:type="spellStart"/>
-      <w:proofErr w:type="spellEnd"/>
-      <w:proofErr w:type="spellStart"/>
-      <w:proofErr w:type="spellEnd"/>
-      <w:proofErr w:type="spellStart"/>
-      <w:proofErr w:type="spellEnd"/>
-      <w:proofErr w:type="spellStart"/>
-      <w:proofErr w:type="spellEnd"/>
-      <w:proofErr w:type="spellStart"/>
-      <w:proofErr w:type="spellEnd"/>
-      <w:proofErr w:type="spellStart"/>
-      <w:proofErr w:type="spellEnd"/>
-      <w:proofErr w:type="spellStart"/>
-      <w:proofErr w:type="spellEnd"/>
-      <w:proofErr w:type="spellStart"/>
-      <w:proofErr w:type="spellEnd"/>
-      <w:proofErr w:type="spellStart"/>
-      <w:proofErr w:type="spellEnd"/>
-      <w:proofErr w:type="spellStart"/>
-      <w:proofErr w:type="spellEnd"/>
-      <w:proofErr w:type="spellStart"/>
-      <w:proofErr w:type="spellEnd"/>
-      <w:proofErr w:type="spellStart"/>
-      <w:proofErr w:type="spellEnd"/>
-      <w:proofErr w:type="spellStart"/>
-      <w:proofErr w:type="spellEnd"/>
-      <w:proofErr w:type="spellStart"/>
-      <w:proofErr w:type="spellEnd"/>
-      <w:proofErr w:type="spellStart"/>
-      <w:proofErr w:type="spellEnd"/>
-      <w:proofErr w:type="spellStart"/>
-      <w:proofErr w:type="spellEnd"/>
-      <w:proofErr w:type="spellStart"/>
-      <w:proofErr w:type="spellEnd"/>
-      <w:proofErr w:type="spellStart"/>
-      <w:proofErr w:type="spellEnd"/>
-      <w:proofErr w:type="spellStart"/>
-      <w:proofErr w:type="spellEnd"/>
-      <w:proofErr w:type="spellStart"/>
-      <w:proofErr w:type="spellEnd"/>
-      <w:proofErr w:type="spellStart"/>
-      <w:proofErr w:type="spellEnd"/>
-      <w:proofErr w:type="spellStart"/>
-      <w:proofErr w:type="spellEnd"/>
-      <w:proofErr w:type="spellStart"/>
-      <w:proofErr w:type="spellEnd"/>
-      <w:proofErr w:type="spellStart"/>
-      <w:proofErr w:type="spellEnd"/>
-      <w:proofErr w:type="spellStart"/>
-      <w:proofErr w:type="spellEnd"/>
-      <w:proofErr w:type="spellStart"/>
-      <w:proofErr w:type="spellEnd"/>
-      <w:proofErr w:type="spellStart"/>
-      <w:proofErr w:type="spellEnd"/>
-      <w:proofErr w:type="spellStart"/>
-      <w:proofErr w:type="spellEnd"/>
-      <w:proofErr w:type="spellStart"/>
-      <w:proofErr w:type="spellEnd"/>
-      <w:proofErr w:type="spellStart"/>
-      <w:proofErr w:type="spellEnd"/>
-      <w:proofErr w:type="spellStart"/>
-      <w:proofErr w:type="spellEnd"/>
-      <w:proofErr w:type="spellStart"/>
-      <w:proofErr w:type="spellEnd"/>
-      <w:proofErr w:type="spellStart"/>
-      <w:proofErr w:type="spellEnd"/>
-      <w:proofErr w:type="spellStart"/>
-      <w:proofErr w:type="spellEnd"/>
-      <w:proofErr w:type="spellStart"/>
-      <w:proofErr w:type="spellEnd"/>
-      <w:proofErr w:type="spellStart"/>
-      <w:proofErr w:type="spellEnd"/>
-      <w:proofErr w:type="spellStart"/>
-      <w:proofErr w:type="spellEnd"/>
-      <w:proofErr w:type="spellStart"/>
-      <w:proofErr w:type="spellEnd"/>
+        <w:t>En una pequeña aldea rodeada de montañas, vivía un joven llamado Miguel. Todos los días, subía al pico más alto para ver el amanecer. Un día, mientras estaba sentado contemplando el horizonte, una extraña figura apareció en el cielo. Era un ave enorme, más grande de lo que Miguel había visto jamás. El ave se acercó volando majestuosamente, y, al posarse a su lado, le habló en un idioma que Miguel no conocía. Sabía que algo grande estaba por suceder.</w:t>
+      </w:r>
     </w:p>
     <w:p>
       <w:pPr>
@@ -149,88 +67,8 @@
         <w:rPr>
           <w:lang w:val="ca-ES"/>
         </w:rPr>
-        <w:t xml:space="preserve">En una pequeña aldea rodeada de montañas, vivía un joven llamado Miguel. Todos los días, subía al pico más alto para ver el amanecer. Un día, mientras estaba sentado contemplando el horizonte, una extraña figura apareció en el cielo. Era un ave enorme, más grande de lo que Miguel había visto jamás. El ave se acercó volando majestuosamente, y, al posarse a su lado, le habló en un idioma que Miguel no conocía. Sabía que algo grande estaba por suceder.</w:t>
-      </w:r>
-      <w:proofErr w:type="spellStart"/>
-      <w:proofErr w:type="spellEnd"/>
-      <w:proofErr w:type="spellStart"/>
-      <w:proofErr w:type="spellEnd"/>
-      <w:proofErr w:type="spellStart"/>
-      <w:proofErr w:type="spellEnd"/>
-      <w:proofErr w:type="spellStart"/>
-      <w:proofErr w:type="spellEnd"/>
-      <w:proofErr w:type="spellStart"/>
-      <w:proofErr w:type="spellEnd"/>
-      <w:proofErr w:type="spellStart"/>
-      <w:proofErr w:type="spellEnd"/>
-      <w:proofErr w:type="spellStart"/>
-      <w:proofErr w:type="spellEnd"/>
-      <w:proofErr w:type="spellStart"/>
-      <w:proofErr w:type="spellEnd"/>
-      <w:proofErr w:type="spellStart"/>
-      <w:proofErr w:type="spellEnd"/>
-      <w:proofErr w:type="spellStart"/>
-      <w:proofErr w:type="spellEnd"/>
-      <w:proofErr w:type="spellStart"/>
-      <w:proofErr w:type="spellEnd"/>
-      <w:proofErr w:type="spellStart"/>
-      <w:proofErr w:type="spellEnd"/>
-      <w:proofErr w:type="spellStart"/>
-      <w:proofErr w:type="spellEnd"/>
-      <w:proofErr w:type="spellStart"/>
-      <w:proofErr w:type="spellEnd"/>
-      <w:proofErr w:type="spellStart"/>
-      <w:proofErr w:type="spellEnd"/>
-      <w:proofErr w:type="spellStart"/>
-      <w:proofErr w:type="spellEnd"/>
-      <w:proofErr w:type="spellStart"/>
-      <w:proofErr w:type="spellEnd"/>
-      <w:proofErr w:type="spellStart"/>
-      <w:proofErr w:type="spellEnd"/>
-      <w:proofErr w:type="spellStart"/>
-      <w:proofErr w:type="spellEnd"/>
-      <w:proofErr w:type="spellStart"/>
-      <w:proofErr w:type="spellEnd"/>
-      <w:proofErr w:type="spellStart"/>
-      <w:proofErr w:type="spellEnd"/>
-      <w:proofErr w:type="spellStart"/>
-      <w:proofErr w:type="spellEnd"/>
-      <w:proofErr w:type="spellStart"/>
-      <w:proofErr w:type="spellEnd"/>
-      <w:proofErr w:type="spellStart"/>
-      <w:proofErr w:type="spellEnd"/>
-      <w:proofErr w:type="spellStart"/>
-      <w:proofErr w:type="spellEnd"/>
-      <w:proofErr w:type="spellStart"/>
-      <w:proofErr w:type="spellEnd"/>
-      <w:proofErr w:type="spellStart"/>
-      <w:proofErr w:type="spellEnd"/>
-      <w:proofErr w:type="spellStart"/>
-      <w:proofErr w:type="spellEnd"/>
-      <w:proofErr w:type="spellStart"/>
-      <w:proofErr w:type="spellEnd"/>
-      <w:proofErr w:type="spellStart"/>
-      <w:proofErr w:type="spellEnd"/>
-      <w:proofErr w:type="spellStart"/>
-      <w:proofErr w:type="spellEnd"/>
-      <w:proofErr w:type="spellStart"/>
-      <w:proofErr w:type="spellEnd"/>
-      <w:proofErr w:type="spellStart"/>
-      <w:proofErr w:type="spellEnd"/>
-      <w:proofErr w:type="spellStart"/>
-      <w:proofErr w:type="spellEnd"/>
-      <w:proofErr w:type="spellStart"/>
-      <w:proofErr w:type="spellEnd"/>
-      <w:proofErr w:type="spellStart"/>
-      <w:proofErr w:type="spellEnd"/>
-      <w:proofErr w:type="spellStart"/>
-      <w:proofErr w:type="spellEnd"/>
-      <w:proofErr w:type="spellStart"/>
-      <w:proofErr w:type="spellEnd"/>
-      <w:proofErr w:type="spellStart"/>
-      <w:proofErr w:type="spellEnd"/>
-      <w:proofErr w:type="spellStart"/>
-      <w:proofErr w:type="spellEnd"/>
+        <w:t>En una pequeña aldea rodeada de montañas, vivía un joven llamado Miguel. Todos los días, subía al pico más alto para ver el amanecer. Un día, mientras estaba sentado contemplando el horizonte, una extraña figura apareció en el cielo. Era un ave enorme, más grande de lo que Miguel había visto jamás. El ave se acercó volando majestuosamente, y, al posarse a su lado, le habló en un idioma que Miguel no conocía. Sabía que algo grande estaba por suceder.</w:t>
+      </w:r>
     </w:p>
     <w:p>
       <w:pPr>
@@ -251,114 +89,26 @@
         <w:rPr>
           <w:lang w:val="ca-ES"/>
         </w:rPr>
-        <w:t xml:space="preserve">En una pequeña aldea rodeada de montañas, vivía un joven llamado Miguel. Todos los días, subía al pico más alto para ver el amanecer. Un día, mientras estaba sentado contemplando el horizonte, una extraña figura apareció en el cielo. Era un ave enorme, más grande de lo que Miguel había visto jamás. El ave se acercó volando majestuosamente, y, al posarse a su lado, le habló en un idioma que Miguel no conocía. Sabía que algo grande estaba por suceder.</w:t>
-      </w:r>
-      <w:proofErr w:type="spellStart"/>
-      <w:proofErr w:type="spellEnd"/>
-      <w:proofErr w:type="spellStart"/>
-      <w:proofErr w:type="spellEnd"/>
-      <w:proofErr w:type="spellStart"/>
-      <w:proofErr w:type="spellEnd"/>
-      <w:proofErr w:type="spellStart"/>
-      <w:proofErr w:type="spellEnd"/>
-      <w:proofErr w:type="spellStart"/>
-      <w:proofErr w:type="spellEnd"/>
-      <w:proofErr w:type="spellStart"/>
-      <w:proofErr w:type="spellEnd"/>
-      <w:proofErr w:type="spellStart"/>
-      <w:proofErr w:type="spellEnd"/>
-      <w:proofErr w:type="spellStart"/>
-      <w:proofErr w:type="spellEnd"/>
-      <w:proofErr w:type="spellStart"/>
-      <w:proofErr w:type="spellEnd"/>
-      <w:proofErr w:type="spellStart"/>
-      <w:proofErr w:type="spellEnd"/>
-      <w:proofErr w:type="spellStart"/>
-      <w:proofErr w:type="spellEnd"/>
-      <w:proofErr w:type="spellStart"/>
-      <w:proofErr w:type="spellEnd"/>
-      <w:proofErr w:type="spellStart"/>
-      <w:proofErr w:type="spellEnd"/>
-      <w:proofErr w:type="spellStart"/>
-      <w:proofErr w:type="spellEnd"/>
-      <w:proofErr w:type="spellStart"/>
-      <w:proofErr w:type="spellEnd"/>
-      <w:proofErr w:type="spellStart"/>
-      <w:proofErr w:type="spellEnd"/>
-      <w:proofErr w:type="spellStart"/>
-      <w:proofErr w:type="spellEnd"/>
-      <w:proofErr w:type="spellStart"/>
-      <w:proofErr w:type="spellEnd"/>
-      <w:proofErr w:type="spellStart"/>
-      <w:proofErr w:type="spellEnd"/>
-      <w:proofErr w:type="spellStart"/>
-      <w:proofErr w:type="spellEnd"/>
-      <w:proofErr w:type="spellStart"/>
-      <w:proofErr w:type="spellEnd"/>
-      <w:proofErr w:type="spellStart"/>
-      <w:proofErr w:type="spellEnd"/>
-      <w:proofErr w:type="spellStart"/>
-      <w:proofErr w:type="spellEnd"/>
-      <w:proofErr w:type="spellStart"/>
-      <w:proofErr w:type="spellEnd"/>
-      <w:proofErr w:type="spellStart"/>
-      <w:proofErr w:type="spellEnd"/>
-      <w:proofErr w:type="spellStart"/>
-      <w:proofErr w:type="spellEnd"/>
-      <w:proofErr w:type="spellStart"/>
-      <w:proofErr w:type="spellEnd"/>
-      <w:proofErr w:type="spellStart"/>
-      <w:proofErr w:type="spellEnd"/>
-      <w:proofErr w:type="spellStart"/>
-      <w:proofErr w:type="spellEnd"/>
-      <w:proofErr w:type="spellStart"/>
-      <w:proofErr w:type="spellEnd"/>
-      <w:proofErr w:type="spellStart"/>
-      <w:proofErr w:type="spellEnd"/>
-      <w:proofErr w:type="spellStart"/>
-      <w:proofErr w:type="spellEnd"/>
-      <w:proofErr w:type="spellStart"/>
-      <w:proofErr w:type="spellEnd"/>
-      <w:proofErr w:type="spellStart"/>
-      <w:proofErr w:type="spellEnd"/>
-      <w:proofErr w:type="spellStart"/>
-      <w:proofErr w:type="spellEnd"/>
-      <w:proofErr w:type="spellStart"/>
-      <w:proofErr w:type="spellEnd"/>
-      <w:proofErr w:type="spellStart"/>
-      <w:proofErr w:type="spellEnd"/>
-      <w:proofErr w:type="spellStart"/>
-      <w:proofErr w:type="spellEnd"/>
-      <w:proofErr w:type="spellStart"/>
-      <w:proofErr w:type="spellEnd"/>
-      <w:proofErr w:type="spellStart"/>
-      <w:proofErr w:type="spellEnd"/>
-    </w:p>
-    <w:p>
-      <w:pPr>
-        <w:pStyle w:val="Sinespaciado"/>
-      </w:pPr>
-    </w:p>
-    <w:p>
-      <w:pPr>
-        <w:pStyle w:val="Sinespaciado"/>
-      </w:pPr>
-    </w:p>
-    <w:p>
-      <w:pPr>
-        <w:pStyle w:val="Sinespaciado"/>
-      </w:pPr>
-      <w:r>
-        <w:t xml:space="preserve">_"Para ensamblar la mesa, siga los siguientes pasos:</w:t>
-      </w:r>
-      <w:proofErr w:type="spellStart"/>
-      <w:proofErr w:type="spellEnd"/>
-      <w:proofErr w:type="spellStart"/>
-      <w:proofErr w:type="spellEnd"/>
-      <w:proofErr w:type="spellStart"/>
-      <w:proofErr w:type="spellEnd"/>
-      <w:proofErr w:type="spellStart"/>
-      <w:proofErr w:type="spellEnd"/>
+        <w:t>En una pequeña aldea rodeada de montañas, vivía un joven llamado Miguel. Todos los días, subía al pico más alto para ver el amanecer. Un día, mientras estaba sentado contemplando el horizonte, una extraña figura apareció en el cielo. Era un ave enorme, más grande de lo que Miguel había visto jamás. El ave se acercó volando majestuosamente, y, al posarse a su lado, le habló en un idioma que Miguel no conocía. Sabía que algo grande estaba por suceder.</w:t>
+      </w:r>
+    </w:p>
+    <w:p>
+      <w:pPr>
+        <w:pStyle w:val="Sinespaciado"/>
+      </w:pPr>
+    </w:p>
+    <w:p>
+      <w:pPr>
+        <w:pStyle w:val="Sinespaciado"/>
+      </w:pPr>
+    </w:p>
+    <w:p>
+      <w:pPr>
+        <w:pStyle w:val="Sinespaciado"/>
+      </w:pPr>
+      <w:r>
+        <w:t>_"Para ensamblar la mesa, siga los siguientes pasos:</w:t>
+      </w:r>
     </w:p>
     <w:p>
       <w:pPr>
@@ -368,19 +118,9 @@
           <w:numId w:val="2"/>
         </w:numPr>
       </w:pPr>
-      <w:proofErr w:type="spellStart"/>
       <w:r>
         <w:t>Desempaquete todas las piezas y verifique que estén completas.</w:t>
       </w:r>
-      <w:proofErr w:type="spellEnd"/>
-      <w:proofErr w:type="spellStart"/>
-      <w:proofErr w:type="spellEnd"/>
-      <w:proofErr w:type="spellStart"/>
-      <w:proofErr w:type="spellEnd"/>
-      <w:proofErr w:type="spellStart"/>
-      <w:proofErr w:type="spellEnd"/>
-      <w:proofErr w:type="spellStart"/>
-      <w:proofErr w:type="spellEnd"/>
     </w:p>
     <w:p>
       <w:pPr>
@@ -390,19 +130,9 @@
           <w:numId w:val="2"/>
         </w:numPr>
       </w:pPr>
-      <w:proofErr w:type="spellStart"/>
       <w:r>
         <w:t>Ensamble las patas de la mesa utilizando los tornillos provistos.</w:t>
       </w:r>
-      <w:proofErr w:type="spellEnd"/>
-      <w:proofErr w:type="spellStart"/>
-      <w:proofErr w:type="spellEnd"/>
-      <w:proofErr w:type="spellStart"/>
-      <w:proofErr w:type="spellEnd"/>
-      <w:proofErr w:type="spellStart"/>
-      <w:proofErr w:type="spellEnd"/>
-      <w:proofErr w:type="spellStart"/>
-      <w:proofErr w:type="spellEnd"/>
     </w:p>
     <w:p>
       <w:pPr>
@@ -412,19 +142,9 @@
           <w:numId w:val="2"/>
         </w:numPr>
       </w:pPr>
-      <w:proofErr w:type="spellStart"/>
       <w:r>
         <w:t>Fije las patas al tablero principal de la mesa con los soportes incluidos.</w:t>
       </w:r>
-      <w:proofErr w:type="spellEnd"/>
-      <w:proofErr w:type="spellStart"/>
-      <w:proofErr w:type="spellEnd"/>
-      <w:proofErr w:type="spellStart"/>
-      <w:proofErr w:type="spellEnd"/>
-      <w:proofErr w:type="spellStart"/>
-      <w:proofErr w:type="spellEnd"/>
-      <w:proofErr w:type="spellStart"/>
-      <w:proofErr w:type="spellEnd"/>
     </w:p>
     <w:p>
       <w:pPr>
@@ -434,25 +154,9 @@
           <w:numId w:val="2"/>
         </w:numPr>
       </w:pPr>
-      <w:proofErr w:type="spellStart"/>
       <w:r>
         <w:t>Asegúrese de que todos los tornillos estén bien ajustados, pero no los apriete en exceso.</w:t>
       </w:r>
-      <w:proofErr w:type="spellEnd"/>
-      <w:proofErr w:type="spellStart"/>
-      <w:proofErr w:type="spellEnd"/>
-      <w:proofErr w:type="spellStart"/>
-      <w:proofErr w:type="spellEnd"/>
-      <w:proofErr w:type="spellStart"/>
-      <w:proofErr w:type="spellEnd"/>
-      <w:proofErr w:type="spellStart"/>
-      <w:proofErr w:type="spellEnd"/>
-      <w:proofErr w:type="spellStart"/>
-      <w:proofErr w:type="spellEnd"/>
-      <w:proofErr w:type="spellStart"/>
-      <w:proofErr w:type="spellEnd"/>
-      <w:proofErr w:type="spellStart"/>
-      <w:proofErr w:type="spellEnd"/>
     </w:p>
     <w:p>
       <w:pPr>
@@ -462,23 +166,9 @@
           <w:numId w:val="2"/>
         </w:numPr>
       </w:pPr>
-      <w:proofErr w:type="spellStart"/>
       <w:r>
         <w:t>Finalmente, coloque la mesa en su posición y verifique que esté nivelada."_</w:t>
       </w:r>
-      <w:proofErr w:type="spellEnd"/>
-      <w:proofErr w:type="spellStart"/>
-      <w:proofErr w:type="spellEnd"/>
-      <w:proofErr w:type="spellStart"/>
-      <w:proofErr w:type="spellEnd"/>
-      <w:proofErr w:type="spellStart"/>
-      <w:proofErr w:type="spellEnd"/>
-      <w:proofErr w:type="spellStart"/>
-      <w:proofErr w:type="spellEnd"/>
-      <w:proofErr w:type="spellStart"/>
-      <w:proofErr w:type="spellEnd"/>
-      <w:proofErr w:type="spellStart"/>
-      <w:proofErr w:type="spellEnd"/>
     </w:p>
     <w:p>
       <w:pPr>
@@ -653,7 +343,6 @@
                 <w:bCs/>
               </w:rPr>
             </w:pPr>
-            <w:proofErr w:type="spellStart"/>
             <w:r>
               <w:rPr>
                 <w:b/>
@@ -662,7 +351,6 @@
               <w:lastRenderedPageBreak/>
               <w:t>Producto</w:t>
             </w:r>
-            <w:proofErr w:type="spellEnd"/>
           </w:p>
         </w:tc>
         <w:tc>
@@ -679,7 +367,6 @@
                 <w:bCs/>
               </w:rPr>
             </w:pPr>
-            <w:proofErr w:type="spellStart"/>
             <w:r>
               <w:rPr>
                 <w:b/>
@@ -687,7 +374,6 @@
               </w:rPr>
               <w:t>Cantidad</w:t>
             </w:r>
-            <w:proofErr w:type="spellEnd"/>
           </w:p>
         </w:tc>
         <w:tc>
@@ -704,7 +390,6 @@
                 <w:bCs/>
               </w:rPr>
             </w:pPr>
-            <w:proofErr w:type="spellStart"/>
             <w:r>
               <w:rPr>
                 <w:b/>
@@ -712,9 +397,6 @@
               </w:rPr>
               <w:t>Precio Unitario</w:t>
             </w:r>
-            <w:proofErr w:type="spellEnd"/>
-            <w:proofErr w:type="spellStart"/>
-            <w:proofErr w:type="spellEnd"/>
           </w:p>
         </w:tc>
         <w:tc>
@@ -876,11 +558,9 @@
             <w:pPr>
               <w:pStyle w:val="Sinespaciado"/>
             </w:pPr>
-            <w:proofErr w:type="spellStart"/>
             <w:r>
               <w:t>Teclados</w:t>
             </w:r>
-            <w:proofErr w:type="spellEnd"/>
           </w:p>
         </w:tc>
         <w:tc>
@@ -1072,11 +752,9 @@
             <w:pPr>
               <w:pStyle w:val="Sinespaciado"/>
             </w:pPr>
-            <w:proofErr w:type="spellStart"/>
             <w:r>
               <w:t>Ratones</w:t>
             </w:r>
-            <w:proofErr w:type="spellEnd"/>
           </w:p>
         </w:tc>
         <w:tc>
@@ -1167,11 +845,9 @@
             <w:pPr>
               <w:pStyle w:val="Sinespaciado"/>
             </w:pPr>
-            <w:proofErr w:type="spellStart"/>
             <w:r>
               <w:t>Impresoras</w:t>
             </w:r>
-            <w:proofErr w:type="spellEnd"/>
           </w:p>
         </w:tc>
         <w:tc>
@@ -1259,14 +935,8 @@
           <w:b/>
           <w:bCs/>
         </w:rPr>
-        <w:t xml:space="preserve">6. Texto literario (poesía)</w:t>
-      </w:r>
-      <w:proofErr w:type="spellStart"/>
-      <w:proofErr w:type="spellEnd"/>
-      <w:proofErr w:type="spellStart"/>
-      <w:proofErr w:type="spellEnd"/>
-      <w:proofErr w:type="spellStart"/>
-      <w:proofErr w:type="spellEnd"/>
+        <w:t>6. Texto literario (poesía)</w:t>
+      </w:r>
     </w:p>
     <w:p>
       <w:pPr>
@@ -1281,46 +951,8 @@
           <w:i/>
           <w:iCs/>
         </w:rPr>
-        <w:t xml:space="preserve">"El viento susurra entre las hojas,como un secreto que nunca se cuenta,la luna se oculta tras las nubes,y el mar, incansable, siempre sueña.Es el eco de una historia vieja,que en la noche silenciosa despierta,y aunque nadie la escucha del todo,en el alma su sombra se queda."</w:t>
-      </w:r>
-      <w:proofErr w:type="spellStart"/>
-      <w:proofErr w:type="spellEnd"/>
-      <w:proofErr w:type="spellStart"/>
-      <w:proofErr w:type="spellEnd"/>
-      <w:proofErr w:type="spellStart"/>
-      <w:proofErr w:type="spellEnd"/>
-      <w:proofErr w:type="spellStart"/>
-      <w:proofErr w:type="spellEnd"/>
-      <w:proofErr w:type="spellStart"/>
-      <w:proofErr w:type="spellEnd"/>
-      <w:proofErr w:type="spellStart"/>
-      <w:proofErr w:type="spellEnd"/>
-      <w:proofErr w:type="spellStart"/>
-      <w:proofErr w:type="spellEnd"/>
-      <w:proofErr w:type="spellStart"/>
-      <w:proofErr w:type="spellEnd"/>
-      <w:proofErr w:type="spellStart"/>
-      <w:proofErr w:type="spellEnd"/>
-      <w:proofErr w:type="spellStart"/>
-      <w:proofErr w:type="spellEnd"/>
-      <w:proofErr w:type="spellStart"/>
-      <w:proofErr w:type="spellEnd"/>
-      <w:proofErr w:type="spellStart"/>
-      <w:proofErr w:type="spellEnd"/>
-      <w:proofErr w:type="spellStart"/>
-      <w:proofErr w:type="spellEnd"/>
-      <w:proofErr w:type="spellStart"/>
-      <w:proofErr w:type="spellEnd"/>
-      <w:proofErr w:type="spellStart"/>
-      <w:proofErr w:type="spellEnd"/>
-      <w:proofErr w:type="spellStart"/>
-      <w:proofErr w:type="spellEnd"/>
-      <w:proofErr w:type="spellStart"/>
-      <w:proofErr w:type="spellEnd"/>
-      <w:proofErr w:type="spellStart"/>
-      <w:proofErr w:type="spellEnd"/>
-      <w:proofErr w:type="spellStart"/>
-      <w:proofErr w:type="spellEnd"/>
+        <w:t>"El viento susurra entre las hojas,como un secreto que nunca se cuenta,la luna se oculta tras las nubes,y el mar, incansable, siempre sueña.Es el eco de una historia vieja,que en la noche silenciosa despierta,y aunque nadie la escucha del todo,en el alma su sombra se queda."</w:t>
+      </w:r>
     </w:p>
     <w:p>
       <w:pPr>
@@ -1340,14 +972,8 @@
           <w:b/>
           <w:bCs/>
         </w:rPr>
-        <w:t xml:space="preserve">7. Texto legal (contrato básico)</w:t>
-      </w:r>
-      <w:proofErr w:type="spellStart"/>
-      <w:proofErr w:type="spellEnd"/>
-      <w:proofErr w:type="spellStart"/>
-      <w:proofErr w:type="spellEnd"/>
-      <w:proofErr w:type="spellStart"/>
-      <w:proofErr w:type="spellEnd"/>
+        <w:t>7. Texto legal (contrato básico)</w:t>
+      </w:r>
     </w:p>
     <w:p>
       <w:pPr>
@@ -1362,40 +988,8 @@
           <w:i/>
           <w:iCs/>
         </w:rPr>
-        <w:t xml:space="preserve">"El presente contrato de arrendamiento se celebra entre el propietario, Juan Pérez, y el arrendatario, María López. El arrendador se compromete a ceder el uso y disfrute del inmueble ubicado en Calle 123, Ciudad, por un período de 12 meses a partir del 1 de octubre de 2024. El arrendatario, por su parte, se compromete a pagar una re</w:t>
-      </w:r>
-      <w:proofErr w:type="spellStart"/>
-      <w:proofErr w:type="spellEnd"/>
-      <w:proofErr w:type="spellStart"/>
-      <w:proofErr w:type="spellEnd"/>
-      <w:proofErr w:type="spellStart"/>
-      <w:proofErr w:type="spellEnd"/>
-      <w:proofErr w:type="spellStart"/>
-      <w:proofErr w:type="spellEnd"/>
-      <w:proofErr w:type="spellStart"/>
-      <w:proofErr w:type="spellEnd"/>
-      <w:proofErr w:type="spellStart"/>
-      <w:proofErr w:type="spellEnd"/>
-      <w:proofErr w:type="spellStart"/>
-      <w:proofErr w:type="spellEnd"/>
-      <w:proofErr w:type="spellStart"/>
-      <w:proofErr w:type="spellEnd"/>
-      <w:proofErr w:type="spellStart"/>
-      <w:proofErr w:type="spellEnd"/>
-      <w:proofErr w:type="spellStart"/>
-      <w:proofErr w:type="spellEnd"/>
-      <w:proofErr w:type="spellStart"/>
-      <w:proofErr w:type="spellEnd"/>
-      <w:proofErr w:type="spellStart"/>
-      <w:proofErr w:type="spellEnd"/>
-      <w:proofErr w:type="spellStart"/>
-      <w:proofErr w:type="spellEnd"/>
-      <w:proofErr w:type="spellStart"/>
-      <w:proofErr w:type="spellEnd"/>
-      <w:proofErr w:type="spellStart"/>
-      <w:proofErr w:type="spellEnd"/>
-      <w:proofErr w:type="spellStart"/>
-      <w:proofErr w:type="spellEnd"/>
+        <w:t>"El presente contrato de arrendamiento se celebra entre el propietario, Juan Pérez, y el arrendatario, María López. El arrendador se compromete a ceder el uso y disfrute del inmueble ubicado en Calle 123, Ciudad, por un período de 12 meses a partir del 1 de octubre de 2024. El arrendatario, por su parte, se compromete a pagar una re</w:t>
+      </w:r>
       <w:r>
         <w:rPr>
           <w:i/>
@@ -1409,30 +1003,8 @@
           <w:i/>
           <w:iCs/>
         </w:rPr>
-        <w:t xml:space="preserve">ta mensual de $500. Cualquier incumplimiento de las obligaciones establecidas en este contrato dará lugar a la resolución inmediata del mismo, conforme a la ley aplicable."</w:t>
-      </w:r>
-      <w:proofErr w:type="spellStart"/>
-      <w:proofErr w:type="spellEnd"/>
-      <w:proofErr w:type="spellStart"/>
-      <w:proofErr w:type="spellEnd"/>
-      <w:proofErr w:type="spellStart"/>
-      <w:proofErr w:type="spellEnd"/>
-      <w:proofErr w:type="spellStart"/>
-      <w:proofErr w:type="spellEnd"/>
-      <w:proofErr w:type="spellStart"/>
-      <w:proofErr w:type="spellEnd"/>
-      <w:proofErr w:type="spellStart"/>
-      <w:proofErr w:type="spellEnd"/>
-      <w:proofErr w:type="spellStart"/>
-      <w:proofErr w:type="spellEnd"/>
-      <w:proofErr w:type="spellStart"/>
-      <w:proofErr w:type="spellEnd"/>
-      <w:proofErr w:type="spellStart"/>
-      <w:proofErr w:type="spellEnd"/>
-      <w:proofErr w:type="spellStart"/>
-      <w:proofErr w:type="spellEnd"/>
-      <w:proofErr w:type="spellStart"/>
-      <w:proofErr w:type="spellEnd"/>
+        <w:t>ta mensual de $500. Cualquier incumplimiento de las obligaciones establecidas en este contrato dará lugar a la resolución inmediata del mismo, conforme a la ley aplicable."</w:t>
+      </w:r>
     </w:p>
     <w:p>
       <w:pPr>
@@ -1452,16 +1024,8 @@
           <w:b/>
           <w:bCs/>
         </w:rPr>
-        <w:t xml:space="preserve">8. Texto académico (ensayo corto)</w:t>
-      </w:r>
-      <w:proofErr w:type="spellStart"/>
-      <w:proofErr w:type="spellEnd"/>
-      <w:proofErr w:type="spellStart"/>
-      <w:proofErr w:type="spellEnd"/>
-      <w:proofErr w:type="spellStart"/>
-      <w:proofErr w:type="spellEnd"/>
-      <w:proofErr w:type="spellStart"/>
-      <w:proofErr w:type="spellEnd"/>
+        <w:t>8. Texto académico (ensayo corto)</w:t>
+      </w:r>
     </w:p>
     <w:p>
       <w:pPr>
@@ -1474,65 +1038,14 @@
         </w:rPr>
         <w:t xml:space="preserve">"El impacto de la tecnología en la educación ha sido objeto de debate en los últimos años. Si bien algunos argumentan que la digitalización ha facilitado el acceso a recursos educativos y mejorado la interacción entre estudiantes y profesores, </w:t>
       </w:r>
-      <w:proofErr w:type="spellStart"/>
-      <w:proofErr w:type="spellEnd"/>
-      <w:proofErr w:type="spellStart"/>
-      <w:proofErr w:type="spellEnd"/>
-      <w:proofErr w:type="spellStart"/>
-      <w:proofErr w:type="spellEnd"/>
-      <w:proofErr w:type="spellStart"/>
-      <w:proofErr w:type="spellEnd"/>
-      <w:proofErr w:type="spellStart"/>
-      <w:proofErr w:type="spellEnd"/>
-      <w:proofErr w:type="spellStart"/>
-      <w:proofErr w:type="spellEnd"/>
-      <w:proofErr w:type="spellStart"/>
-      <w:proofErr w:type="spellEnd"/>
-      <w:proofErr w:type="spellStart"/>
-      <w:proofErr w:type="spellEnd"/>
-      <w:proofErr w:type="spellStart"/>
-      <w:proofErr w:type="spellEnd"/>
-      <w:proofErr w:type="spellStart"/>
-      <w:proofErr w:type="spellEnd"/>
-      <w:proofErr w:type="spellStart"/>
-      <w:proofErr w:type="spellEnd"/>
-      <w:proofErr w:type="spellStart"/>
-      <w:proofErr w:type="spellEnd"/>
-      <w:proofErr w:type="spellStart"/>
-      <w:proofErr w:type="spellEnd"/>
-      <w:proofErr w:type="spellStart"/>
-      <w:proofErr w:type="spellEnd"/>
-      <w:proofErr w:type="spellStart"/>
-      <w:proofErr w:type="spellEnd"/>
-      <w:proofErr w:type="spellStart"/>
-      <w:proofErr w:type="spellEnd"/>
-      <w:proofErr w:type="spellStart"/>
-      <w:proofErr w:type="spellEnd"/>
-      <w:proofErr w:type="spellStart"/>
       <w:r>
         <w:rPr>
           <w:i/>
           <w:iCs/>
           <w:color w:val="FF0000"/>
         </w:rPr>
-        <w:t>otros creen que el uso excesivo de dispositivos electrónicos ha generado distracciones y problemas de concentración. Este </w:t>
-      </w:r>
-      <w:proofErr w:type="spellEnd"/>
-      <w:proofErr w:type="spellStart"/>
-      <w:proofErr w:type="spellEnd"/>
-      <w:proofErr w:type="spellStart"/>
-      <w:proofErr w:type="spellEnd"/>
-      <w:proofErr w:type="spellStart"/>
-      <w:proofErr w:type="spellEnd"/>
-      <w:proofErr w:type="spellStart"/>
-      <w:proofErr w:type="spellEnd"/>
-      <w:proofErr w:type="spellStart"/>
-      <w:proofErr w:type="spellEnd"/>
-      <w:proofErr w:type="spellStart"/>
-      <w:proofErr w:type="spellEnd"/>
-      <w:proofErr w:type="spellStart"/>
-      <w:proofErr w:type="spellEnd"/>
-      <w:proofErr w:type="spellStart"/>
+        <w:t xml:space="preserve">otros creen que el uso excesivo de dispositivos electrónicos ha generado distracciones y problemas de concentración. Este </w:t>
+      </w:r>
       <w:r>
         <w:rPr>
           <w:i/>
@@ -1540,27 +1053,6 @@
         </w:rPr>
         <w:t>ensayo busca analizar ambos puntos de vista, centrándose en los estudios más recientes sobre el tema, y propondrá soluciones para maximizar los beneficios de la tecnología en el aula."</w:t>
       </w:r>
-      <w:proofErr w:type="spellEnd"/>
-      <w:proofErr w:type="spellStart"/>
-      <w:proofErr w:type="spellEnd"/>
-      <w:proofErr w:type="spellStart"/>
-      <w:proofErr w:type="spellEnd"/>
-      <w:proofErr w:type="spellStart"/>
-      <w:proofErr w:type="spellEnd"/>
-      <w:proofErr w:type="spellStart"/>
-      <w:proofErr w:type="spellEnd"/>
-      <w:proofErr w:type="spellStart"/>
-      <w:proofErr w:type="spellEnd"/>
-      <w:proofErr w:type="spellStart"/>
-      <w:proofErr w:type="spellEnd"/>
-      <w:proofErr w:type="spellStart"/>
-      <w:proofErr w:type="spellEnd"/>
-      <w:proofErr w:type="spellStart"/>
-      <w:proofErr w:type="spellEnd"/>
-      <w:proofErr w:type="spellStart"/>
-      <w:proofErr w:type="spellEnd"/>
-      <w:proofErr w:type="spellStart"/>
-      <w:proofErr w:type="spellEnd"/>
     </w:p>
     <w:p>
       <w:pPr>
@@ -1575,14 +1067,8 @@
           <w:b/>
           <w:bCs/>
         </w:rPr>
-        <w:t xml:space="preserve">9. Texto coloquial (conversación casual)</w:t>
-      </w:r>
-      <w:proofErr w:type="spellStart"/>
-      <w:proofErr w:type="spellEnd"/>
-      <w:proofErr w:type="spellStart"/>
-      <w:proofErr w:type="spellEnd"/>
-      <w:proofErr w:type="spellStart"/>
-      <w:proofErr w:type="spellEnd"/>
+        <w:t>9. Texto coloquial (conversación casual)</w:t>
+      </w:r>
     </w:p>
     <w:p>
       <w:pPr>
@@ -1617,42 +1103,6 @@
         </w:rPr>
         <w:t>"—¿Qué tal estuvo tu fin de semana?—Increíble, fuimos a la playa y el clima estuvo perfecto. ¿Y el tuyo?—Bastante tranquilo, me quedé en casa viendo películas.—Suena genial. A veces es lo que uno necesita, un buen descanso."</w:t>
       </w:r>
-      <w:proofErr w:type="spellStart"/>
-      <w:proofErr w:type="spellEnd"/>
-      <w:proofErr w:type="spellStart"/>
-      <w:proofErr w:type="spellEnd"/>
-      <w:proofErr w:type="spellStart"/>
-      <w:proofErr w:type="spellEnd"/>
-      <w:proofErr w:type="spellStart"/>
-      <w:proofErr w:type="spellEnd"/>
-      <w:proofErr w:type="spellStart"/>
-      <w:proofErr w:type="spellEnd"/>
-      <w:proofErr w:type="spellStart"/>
-      <w:proofErr w:type="spellEnd"/>
-      <w:proofErr w:type="spellStart"/>
-      <w:proofErr w:type="spellEnd"/>
-      <w:proofErr w:type="spellStart"/>
-      <w:proofErr w:type="spellEnd"/>
-      <w:proofErr w:type="spellStart"/>
-      <w:proofErr w:type="spellEnd"/>
-      <w:proofErr w:type="spellStart"/>
-      <w:proofErr w:type="spellEnd"/>
-      <w:proofErr w:type="spellStart"/>
-      <w:proofErr w:type="spellEnd"/>
-      <w:proofErr w:type="spellStart"/>
-      <w:proofErr w:type="spellEnd"/>
-      <w:proofErr w:type="spellStart"/>
-      <w:proofErr w:type="spellEnd"/>
-      <w:proofErr w:type="spellStart"/>
-      <w:proofErr w:type="spellEnd"/>
-      <w:proofErr w:type="spellStart"/>
-      <w:proofErr w:type="spellEnd"/>
-      <w:proofErr w:type="spellStart"/>
-      <w:proofErr w:type="spellEnd"/>
-      <w:proofErr w:type="spellStart"/>
-      <w:proofErr w:type="spellEnd"/>
-      <w:proofErr w:type="spellStart"/>
-      <w:proofErr w:type="spellEnd"/>
     </w:p>
     <w:p>
       <w:pPr>
@@ -1674,13 +1124,6 @@
         </w:rPr>
         <w:t xml:space="preserve">10. Texto creativo (descripción </w:t>
       </w:r>
-      <w:proofErr w:type="spellStart"/>
-      <w:proofErr w:type="spellEnd"/>
-      <w:proofErr w:type="spellStart"/>
-      <w:proofErr w:type="spellEnd"/>
-      <w:proofErr w:type="spellStart"/>
-      <w:proofErr w:type="spellEnd"/>
-      <w:proofErr w:type="spellStart"/>
       <w:r>
         <w:rPr>
           <w:b/>
@@ -1689,7 +1132,6 @@
         </w:rPr>
         <w:t>fantástica</w:t>
       </w:r>
-      <w:proofErr w:type="spellEnd"/>
       <w:r>
         <w:rPr>
           <w:b/>
@@ -1716,106 +1158,16 @@
           <w:i/>
           <w:iCs/>
         </w:rPr>
-        <w:t xml:space="preserve">"El castillo flotaba en el aire, suspendido entre nubes púrpuras y estrellas brillantes. Cada una de sus torres estaba hecha de cristal, y desde lo alto, ríos de luz descendían hacia los valles. En su interior, criaturas de fuego y hielo convivían en armonía, mientras el tiempo mismo parecía detenerse. Era un lugar donde lo imposible se volvía real."</w:t>
-      </w:r>
-      <w:proofErr w:type="spellStart"/>
-      <w:proofErr w:type="spellEnd"/>
-      <w:proofErr w:type="spellStart"/>
-      <w:proofErr w:type="spellEnd"/>
-      <w:proofErr w:type="spellStart"/>
-      <w:proofErr w:type="spellEnd"/>
-      <w:proofErr w:type="spellStart"/>
-      <w:proofErr w:type="spellEnd"/>
-      <w:proofErr w:type="spellStart"/>
-      <w:proofErr w:type="spellEnd"/>
-      <w:proofErr w:type="spellStart"/>
-      <w:proofErr w:type="spellEnd"/>
-      <w:proofErr w:type="spellStart"/>
-      <w:proofErr w:type="spellEnd"/>
-      <w:proofErr w:type="spellStart"/>
-      <w:proofErr w:type="spellEnd"/>
-      <w:proofErr w:type="spellStart"/>
-      <w:proofErr w:type="spellEnd"/>
-      <w:proofErr w:type="spellStart"/>
-      <w:proofErr w:type="spellEnd"/>
-      <w:proofErr w:type="spellStart"/>
-      <w:proofErr w:type="spellEnd"/>
-      <w:proofErr w:type="spellStart"/>
-      <w:proofErr w:type="spellEnd"/>
-      <w:proofErr w:type="spellStart"/>
-      <w:proofErr w:type="spellEnd"/>
-      <w:proofErr w:type="spellStart"/>
-      <w:proofErr w:type="spellEnd"/>
-      <w:proofErr w:type="spellStart"/>
-      <w:proofErr w:type="spellEnd"/>
-      <w:proofErr w:type="spellStart"/>
-      <w:proofErr w:type="spellEnd"/>
-      <w:proofErr w:type="spellStart"/>
-      <w:proofErr w:type="spellEnd"/>
-      <w:proofErr w:type="spellStart"/>
-      <w:proofErr w:type="spellEnd"/>
-      <w:proofErr w:type="spellStart"/>
-      <w:proofErr w:type="spellEnd"/>
-      <w:proofErr w:type="spellStart"/>
-      <w:proofErr w:type="spellEnd"/>
-      <w:proofErr w:type="spellStart"/>
-      <w:proofErr w:type="spellEnd"/>
-      <w:proofErr w:type="spellStart"/>
-      <w:proofErr w:type="spellEnd"/>
-      <w:proofErr w:type="spellStart"/>
-      <w:proofErr w:type="spellEnd"/>
-      <w:proofErr w:type="spellStart"/>
-      <w:proofErr w:type="spellEnd"/>
-      <w:proofErr w:type="spellStart"/>
-      <w:proofErr w:type="spellEnd"/>
-      <w:proofErr w:type="spellStart"/>
-      <w:proofErr w:type="spellEnd"/>
-      <w:proofErr w:type="spellStart"/>
-      <w:proofErr w:type="spellEnd"/>
-      <w:proofErr w:type="spellStart"/>
-      <w:proofErr w:type="spellEnd"/>
-      <w:proofErr w:type="spellStart"/>
-      <w:proofErr w:type="spellEnd"/>
-      <w:proofErr w:type="spellStart"/>
-      <w:proofErr w:type="spellEnd"/>
-      <w:proofErr w:type="spellStart"/>
-      <w:proofErr w:type="spellEnd"/>
-    </w:p>
-    <w:p>
-      <w:pPr>
-        <w:pStyle w:val="Sinespaciado"/>
-      </w:pPr>
-      <w:r>
-        <w:t xml:space="preserve">Estos textos deberían darte una variedad interesante para probar cómo se comporta tu servicio de traducción frente a diferentes géneros, estilos y niveles de formalidad.</w:t>
-      </w:r>
-      <w:proofErr w:type="spellStart"/>
-      <w:proofErr w:type="spellEnd"/>
-      <w:proofErr w:type="spellStart"/>
-      <w:proofErr w:type="spellEnd"/>
-      <w:proofErr w:type="spellStart"/>
-      <w:proofErr w:type="spellEnd"/>
-      <w:proofErr w:type="spellStart"/>
-      <w:proofErr w:type="spellEnd"/>
-      <w:proofErr w:type="spellStart"/>
-      <w:proofErr w:type="spellEnd"/>
-      <w:proofErr w:type="spellStart"/>
-      <w:proofErr w:type="spellEnd"/>
-      <w:proofErr w:type="spellStart"/>
-      <w:proofErr w:type="spellEnd"/>
-      <w:proofErr w:type="spellStart"/>
-      <w:proofErr w:type="spellEnd"/>
-      <w:proofErr w:type="spellStart"/>
-      <w:proofErr w:type="spellEnd"/>
-      <w:proofErr w:type="spellStart"/>
-      <w:proofErr w:type="spellEnd"/>
-      <w:proofErr w:type="spellStart"/>
-      <w:proofErr w:type="spellEnd"/>
-      <w:proofErr w:type="spellStart"/>
-      <w:proofErr w:type="spellEnd"/>
-      <w:proofErr w:type="spellStart"/>
-      <w:proofErr w:type="spellEnd"/>
-      <w:proofErr w:type="spellStart"/>
-      <w:proofErr w:type="spellEnd"/>
+        <w:t xml:space="preserve">"El castillo flotaba en el aire, suspendido entre nubes púrpuras y estrellas brillantes. Cada una de sus torres estaba hecha de cristal, y desde lo alto, ríos de luz descendían hacia los valles. En  su interior, criaturas de fuego y hielo convivían en armonía, mientras el tiempo mismo parecía detenerse. Era un lugar donde lo imposible se volvía real."</w:t>
+      </w:r>
+    </w:p>
+    <w:p>
+      <w:pPr>
+        <w:pStyle w:val="Sinespaciado"/>
+      </w:pPr>
+      <w:r>
+        <w:t>Estos textos deberían darte una variedad interesante para probar cómo se comporta tu servicio de traducción frente a diferentes géneros, estilos y niveles de formalidad.</w:t>
+      </w:r>
     </w:p>
     <w:p>
       <w:pPr>
@@ -1897,7 +1249,7 @@
                               <w:jc w:val="center"/>
                             </w:pPr>
                             <w:r>
-                              <w:t xml:space="preserve">Este sería un título pero es un elefante</w:t>
+                              <w:t xml:space="preserve">Este sería un  título pero es un elefante</w:t>
                             </w:r>
                             <w:proofErr w:type="gramStart"/>
                             <w:proofErr w:type="gramEnd"/>
@@ -1947,7 +1299,7 @@
                         <w:jc w:val="center"/>
                       </w:pPr>
                       <w:r>
-                        <w:t xml:space="preserve">Este sería un título pero es un elefante</w:t>
+                        <w:t xml:space="preserve">Este sería un  título pero es un elefante</w:t>
                       </w:r>
                       <w:proofErr w:type="gramStart"/>
                       <w:proofErr w:type="gramEnd"/>
@@ -2008,13 +1360,8 @@
     </w:r>
     <w:r>
       <w:tab/>
-      <w:t xml:space="preserve">Página </w:t>
+      <w:t>Página xx</w:t>
     </w:r>
-    <w:proofErr w:type="spellStart"/>
-    <w:r>
-      <w:t>xx</w:t>
-    </w:r>
-    <w:proofErr w:type="spellEnd"/>
   </w:p>
 </w:ftr>
 </file>

</xml_diff>

<commit_message>
Millores en traducció + Generació DB Embeddings
</commit_message>
<xml_diff>
--- a/docs/uploads/PRUEBA_FORMATOS.docx_corrected.docx
+++ b/docs/uploads/PRUEBA_FORMATOS.docx_corrected.docx
@@ -14,11 +14,16 @@
         </w:rPr>
       </w:pPr>
       <w:r>
+        <w:rPr/>
+        <w:t>Documento año 2025</w:t>
+      </w:r>
+    </w:p>
+    <w:p>
+      <w:pPr>
         <w:rPr>
           <w:lang w:val="ca-ES"/>
         </w:rPr>
-        <w:t>Documento año 2025</w:t>
-      </w:r>
+      </w:pPr>
     </w:p>
     <w:p>
       <w:pPr>
@@ -26,17 +31,8 @@
           <w:lang w:val="ca-ES"/>
         </w:rPr>
       </w:pPr>
-    </w:p>
-    <w:p>
-      <w:pPr>
-        <w:rPr>
-          <w:lang w:val="ca-ES"/>
-        </w:rPr>
-      </w:pPr>
-      <w:r>
-        <w:rPr>
-          <w:lang w:val="ca-ES"/>
-        </w:rPr>
+      <w:r>
+        <w:rPr/>
         <w:t>En una pequeña aldea rodeada de montañas, vivía un joven llamado Miguel. Todos los días, subía al pico más alto para ver el amanecer. Un día, mientras estaba sentado contemplando el horizonte, una extraña figura apareció en el cielo. Era un ave enorme, más grande de lo que Miguel había visto jamás. El ave se acercó volando majestuosamente, y, al posarse a su lado, le habló en un idioma que Miguel no conocía. Sabía que algo grande estaba por suceder.</w:t>
       </w:r>
     </w:p>
@@ -64,31 +60,27 @@
         </w:rPr>
       </w:pPr>
       <w:r>
+        <w:rPr/>
+        <w:t>En una pequeña aldea rodeada de montañas, vivía un joven llamado Miguel. Todos los días, subía al pico más alto para ver el amanecer. Un día, mientras estaba sentado contemplando el horizonte, una extraña figura apareció en el cielo. Era un ave enorme, más grande de lo que Miguel había visto jamás. El ave se acercó volando majestuosamente, y, al posarse a su lado, le habló en un idioma que Miguel no conocía. Sabía que algo grande estaba por suceder.</w:t>
+      </w:r>
+    </w:p>
+    <w:p>
+      <w:pPr>
+        <w:jc w:val="both"/>
         <w:rPr>
           <w:lang w:val="ca-ES"/>
         </w:rPr>
-        <w:t>En una pequeña aldea rodeada de montañas, vivía un joven llamado Miguel. Todos los días, subía al pico más alto para ver el amanecer. Un día, mientras estaba sentado contemplando el horizonte, una extraña figura apareció en el cielo. Era un ave enorme, más grande de lo que Miguel había visto jamás. El ave se acercó volando majestuosamente, y, al posarse a su lado, le habló en un idioma que Miguel no conocía. Sabía que algo grande estaba por suceder.</w:t>
-      </w:r>
-    </w:p>
-    <w:p>
-      <w:pPr>
-        <w:jc w:val="both"/>
+      </w:pPr>
+    </w:p>
+    <w:p>
+      <w:pPr>
+        <w:pStyle w:val="Subttulo"/>
         <w:rPr>
           <w:lang w:val="ca-ES"/>
         </w:rPr>
       </w:pPr>
-    </w:p>
-    <w:p>
-      <w:pPr>
-        <w:pStyle w:val="Subttulo"/>
-        <w:rPr>
-          <w:lang w:val="ca-ES"/>
-        </w:rPr>
-      </w:pPr>
-      <w:r>
-        <w:rPr>
-          <w:lang w:val="ca-ES"/>
-        </w:rPr>
+      <w:r>
+        <w:rPr/>
         <w:t>En una pequeña aldea rodeada de montañas, vivía un joven llamado Miguel. Todos los días, subía al pico más alto para ver el amanecer. Un día, mientras estaba sentado contemplando el horizonte, una extraña figura apareció en el cielo. Era un ave enorme, más grande de lo que Miguel había visto jamás. El ave se acercó volando majestuosamente, y, al posarse a su lado, le habló en un idioma que Miguel no conocía. Sabía que algo grande estaba por suceder.</w:t>
       </w:r>
     </w:p>
@@ -906,6 +898,52 @@
       <w:pPr>
         <w:pStyle w:val="Sinespaciado"/>
       </w:pPr>
+      <w:r>
+        <w:rPr>
+          <w:noProof/>
+        </w:rPr>
+        <w:drawing>
+          <wp:inline distT="0" distB="0" distL="0" distR="0" wp14:anchorId="2E47E902" wp14:editId="2058011E">
+            <wp:extent cx="2228850" cy="2223400"/>
+            <wp:effectExtent l="0" t="0" r="0" b="5715"/>
+            <wp:docPr id="1934542875" name="Imagen 3" descr="Imagen que contiene Texto&#10;&#10;Descripción generada automáticamente"/>
+            <wp:cNvGraphicFramePr>
+              <a:graphicFrameLocks xmlns:a="http://schemas.openxmlformats.org/drawingml/2006/main" noChangeAspect="1"/>
+            </wp:cNvGraphicFramePr>
+            <a:graphic xmlns:a="http://schemas.openxmlformats.org/drawingml/2006/main">
+              <a:graphicData uri="http://schemas.openxmlformats.org/drawingml/2006/picture">
+                <pic:pic xmlns:pic="http://schemas.openxmlformats.org/drawingml/2006/picture">
+                  <pic:nvPicPr>
+                    <pic:cNvPr id="1934542875" name="Imagen 3" descr="Imagen que contiene Texto&#10;&#10;Descripción generada automáticamente"/>
+                    <pic:cNvPicPr/>
+                  </pic:nvPicPr>
+                  <pic:blipFill>
+                    <a:blip r:embed="rId8">
+                      <a:extLst>
+                        <a:ext uri="{28A0092B-C50C-407E-A947-70E740481C1C}">
+                          <a14:useLocalDpi xmlns:a14="http://schemas.microsoft.com/office/drawing/2010/main" val="0"/>
+                        </a:ext>
+                      </a:extLst>
+                    </a:blip>
+                    <a:stretch>
+                      <a:fillRect/>
+                    </a:stretch>
+                  </pic:blipFill>
+                  <pic:spPr>
+                    <a:xfrm>
+                      <a:off x="0" y="0"/>
+                      <a:ext cx="2231502" cy="2226045"/>
+                    </a:xfrm>
+                    <a:prstGeom prst="rect">
+                      <a:avLst/>
+                    </a:prstGeom>
+                  </pic:spPr>
+                </pic:pic>
+              </a:graphicData>
+            </a:graphic>
+          </wp:inline>
+        </w:drawing>
+      </w:r>
     </w:p>
     <w:p>
       <w:pPr>
@@ -1122,7 +1160,7 @@
           <w:b/>
           <w:bCs/>
         </w:rPr>
-        <w:t xml:space="preserve">10. Texto creativo (descripción </w:t>
+        <w:t>10. Texto creativo (descripción</w:t>
       </w:r>
       <w:r>
         <w:rPr>
@@ -1130,7 +1168,7 @@
           <w:bCs/>
           <w:highlight w:val="yellow"/>
         </w:rPr>
-        <w:t>fantástica</w:t>
+        <w:t>fantàstica</w:t>
       </w:r>
       <w:r>
         <w:rPr>
@@ -1158,7 +1196,7 @@
           <w:i/>
           <w:iCs/>
         </w:rPr>
-        <w:t xml:space="preserve">"El castillo flotaba en el aire, suspendido entre nubes púrpuras y estrellas brillantes. Cada una de sus torres estaba hecha de cristal, y desde lo alto, ríos de luz descendían hacia los valles. En  su interior, criaturas de fuego y hielo convivían en armonía, mientras el tiempo mismo parecía detenerse. Era un lugar donde lo imposible se volvía real."</w:t>
+        <w:t>"El castillo flotaba en el aire, suspendido entre nubes púrpuras y estrellas brillantes. Cada una de sus torres estaba hecha de cristal, y desde lo alto, ríos de luz descendían hacia los valles. En su interior, criaturas de fuego y hielo convivían en armonía, mientras el tiempo mismo parecía detenerse. Era un lugar donde lo imposible se volvía real."</w:t>
       </w:r>
     </w:p>
     <w:p>
@@ -1313,8 +1351,8 @@
       </w:r>
     </w:p>
     <w:sectPr>
-      <w:headerReference w:type="default" r:id="rId8"/>
-      <w:footerReference w:type="default" r:id="rId9"/>
+      <w:headerReference w:type="default" r:id="rId9"/>
+      <w:footerReference w:type="default" r:id="rId10"/>
       <w:pgSz w:w="11906" w:h="16838"/>
       <w:pgMar w:top="1440" w:right="1440" w:bottom="1440" w:left="1440" w:header="708" w:footer="708" w:gutter="0"/>
       <w:cols w:space="708"/>

</xml_diff>